<commit_message>
Updates made to class diagram
</commit_message>
<xml_diff>
--- a/Project-Phase1/G3-Phase I/G3_phase1_documentation.docx
+++ b/Project-Phase1/G3-Phase I/G3_phase1_documentation.docx
@@ -635,13 +635,8 @@
               <w:cnfStyle w:val="000000000000" w:firstRow="0" w:lastRow="0" w:firstColumn="0" w:lastColumn="0" w:oddVBand="0" w:evenVBand="0" w:oddHBand="0" w:evenHBand="0" w:firstRowFirstColumn="0" w:firstRowLastColumn="0" w:lastRowFirstColumn="0" w:lastRowLastColumn="0"/>
             </w:pPr>
             <w:r>
-              <w:t xml:space="preserve">Allows the applicant to </w:t>
+              <w:t>Allows the applicant to submit an application</w:t>
             </w:r>
-            <w:proofErr w:type="gramStart"/>
-            <w:r>
-              <w:t>submit an application</w:t>
-            </w:r>
-            <w:proofErr w:type="gramEnd"/>
           </w:p>
         </w:tc>
       </w:tr>
@@ -847,6 +842,7 @@
     <w:p/>
     <w:p/>
     <w:p>
+      <w:bookmarkStart w:id="0" w:name="_GoBack"/>
       <w:r>
         <w:rPr>
           <w:noProof/>
@@ -855,15 +851,15 @@
           <wp:anchor distT="0" distB="0" distL="114300" distR="114300" simplePos="0" relativeHeight="251674624" behindDoc="0" locked="0" layoutInCell="1" allowOverlap="1" wp14:anchorId="35E5E2E6" wp14:editId="6ECDD766">
             <wp:simplePos x="0" y="0"/>
             <wp:positionH relativeFrom="column">
-              <wp:posOffset>-801370</wp:posOffset>
+              <wp:posOffset>-720725</wp:posOffset>
             </wp:positionH>
             <wp:positionV relativeFrom="paragraph">
-              <wp:posOffset>254000</wp:posOffset>
+              <wp:posOffset>188595</wp:posOffset>
             </wp:positionV>
-            <wp:extent cx="7259320" cy="5227955"/>
-            <wp:effectExtent l="6032" t="0" r="4763" b="4762"/>
+            <wp:extent cx="7259320" cy="5357495"/>
+            <wp:effectExtent l="0" t="1588" r="0" b="0"/>
             <wp:wrapSquare wrapText="bothSides"/>
-            <wp:docPr id="7" name="Picture 7" descr="A screenshot of a social media post&#10;&#10;Description generated with very high confidence"/>
+            <wp:docPr id="7" name="Picture 7"/>
             <wp:cNvGraphicFramePr>
               <a:graphicFrameLocks xmlns:a="http://schemas.openxmlformats.org/drawingml/2006/main" noChangeAspect="1"/>
             </wp:cNvGraphicFramePr>
@@ -889,7 +885,7 @@
                   <pic:spPr>
                     <a:xfrm rot="16200000">
                       <a:off x="0" y="0"/>
-                      <a:ext cx="7259320" cy="5227955"/>
+                      <a:ext cx="7259320" cy="5357495"/>
                     </a:xfrm>
                     <a:prstGeom prst="rect">
                       <a:avLst/>
@@ -907,6 +903,7 @@
           </wp:anchor>
         </w:drawing>
       </w:r>
+      <w:bookmarkEnd w:id="0"/>
     </w:p>
     <w:p/>
     <w:p/>
@@ -1027,7 +1024,7 @@
         </w:rPr>
         <w:t xml:space="preserve"> </w:t>
       </w:r>
-      <w:bookmarkStart w:id="0" w:name="_Ref500081329"/>
+      <w:bookmarkStart w:id="1" w:name="_Ref500081329"/>
       <w:r>
         <w:rPr>
           <w:rFonts w:ascii="Cambria" w:hAnsi="Cambria"/>
@@ -1036,7 +1033,7 @@
         </w:rPr>
         <w:t>Login</w:t>
       </w:r>
-      <w:bookmarkEnd w:id="0"/>
+      <w:bookmarkEnd w:id="1"/>
       <w:r>
         <w:rPr>
           <w:rFonts w:ascii="Cambria" w:hAnsi="Cambria"/>
@@ -1179,19 +1176,32 @@
         <w:pStyle w:val="Caption"/>
         <w:jc w:val="center"/>
       </w:pPr>
-      <w:bookmarkStart w:id="1" w:name="_Ref500087308"/>
+      <w:bookmarkStart w:id="2" w:name="_Ref500087308"/>
       <w:r>
         <w:t xml:space="preserve">Figure </w:t>
       </w:r>
-      <w:fldSimple w:instr=" SEQ Figure \* ARABIC ">
-        <w:r>
-          <w:rPr>
-            <w:noProof/>
-          </w:rPr>
-          <w:t>1</w:t>
-        </w:r>
-      </w:fldSimple>
-      <w:bookmarkEnd w:id="1"/>
+      <w:r>
+        <w:fldChar w:fldCharType="begin"/>
+      </w:r>
+      <w:r>
+        <w:instrText xml:space="preserve"> SEQ Figure \* ARABIC </w:instrText>
+      </w:r>
+      <w:r>
+        <w:fldChar w:fldCharType="separate"/>
+      </w:r>
+      <w:r>
+        <w:rPr>
+          <w:noProof/>
+        </w:rPr>
+        <w:t>1</w:t>
+      </w:r>
+      <w:r>
+        <w:rPr>
+          <w:noProof/>
+        </w:rPr>
+        <w:fldChar w:fldCharType="end"/>
+      </w:r>
+      <w:bookmarkEnd w:id="2"/>
       <w:r>
         <w:t xml:space="preserve">- </w:t>
       </w:r>
@@ -1414,19 +1424,32 @@
         <w:pStyle w:val="Caption"/>
         <w:jc w:val="center"/>
       </w:pPr>
-      <w:bookmarkStart w:id="2" w:name="_Ref500087447"/>
+      <w:bookmarkStart w:id="3" w:name="_Ref500087447"/>
       <w:r>
         <w:t xml:space="preserve">Figure </w:t>
       </w:r>
-      <w:fldSimple w:instr=" SEQ Figure \* ARABIC ">
-        <w:r>
-          <w:rPr>
-            <w:noProof/>
-          </w:rPr>
-          <w:t>2</w:t>
-        </w:r>
-      </w:fldSimple>
-      <w:bookmarkEnd w:id="2"/>
+      <w:r>
+        <w:fldChar w:fldCharType="begin"/>
+      </w:r>
+      <w:r>
+        <w:instrText xml:space="preserve"> SEQ Figure \* ARABIC </w:instrText>
+      </w:r>
+      <w:r>
+        <w:fldChar w:fldCharType="separate"/>
+      </w:r>
+      <w:r>
+        <w:rPr>
+          <w:noProof/>
+        </w:rPr>
+        <w:t>2</w:t>
+      </w:r>
+      <w:r>
+        <w:rPr>
+          <w:noProof/>
+        </w:rPr>
+        <w:fldChar w:fldCharType="end"/>
+      </w:r>
+      <w:bookmarkEnd w:id="3"/>
       <w:r>
         <w:t>- Register Form</w:t>
       </w:r>
@@ -1501,19 +1524,32 @@
         <w:pStyle w:val="Caption"/>
         <w:jc w:val="center"/>
       </w:pPr>
-      <w:bookmarkStart w:id="3" w:name="_Ref500087594"/>
+      <w:bookmarkStart w:id="4" w:name="_Ref500087594"/>
       <w:r>
         <w:t xml:space="preserve">Figure </w:t>
       </w:r>
-      <w:fldSimple w:instr=" SEQ Figure \* ARABIC ">
-        <w:r>
-          <w:rPr>
-            <w:noProof/>
-          </w:rPr>
-          <w:t>3</w:t>
-        </w:r>
-      </w:fldSimple>
-      <w:bookmarkEnd w:id="3"/>
+      <w:r>
+        <w:fldChar w:fldCharType="begin"/>
+      </w:r>
+      <w:r>
+        <w:instrText xml:space="preserve"> SEQ Figure \* ARABIC </w:instrText>
+      </w:r>
+      <w:r>
+        <w:fldChar w:fldCharType="separate"/>
+      </w:r>
+      <w:r>
+        <w:rPr>
+          <w:noProof/>
+        </w:rPr>
+        <w:t>3</w:t>
+      </w:r>
+      <w:r>
+        <w:rPr>
+          <w:noProof/>
+        </w:rPr>
+        <w:fldChar w:fldCharType="end"/>
+      </w:r>
+      <w:bookmarkEnd w:id="4"/>
       <w:r>
         <w:t>- Applicant</w:t>
       </w:r>
@@ -1738,13 +1774,7 @@
         <w:fldChar w:fldCharType="separate"/>
       </w:r>
       <w:r>
-        <w:t>Figur</w:t>
-      </w:r>
-      <w:r>
-        <w:t>e</w:t>
-      </w:r>
-      <w:r>
-        <w:t xml:space="preserve"> </w:t>
+        <w:t xml:space="preserve">Figure </w:t>
       </w:r>
       <w:r>
         <w:rPr>
@@ -1862,19 +1892,32 @@
         <w:pStyle w:val="Caption"/>
         <w:jc w:val="center"/>
       </w:pPr>
-      <w:bookmarkStart w:id="4" w:name="_Ref500084757"/>
+      <w:bookmarkStart w:id="5" w:name="_Ref500084757"/>
       <w:r>
         <w:t xml:space="preserve">Figure </w:t>
       </w:r>
-      <w:fldSimple w:instr=" SEQ Figure \* ARABIC ">
-        <w:r>
-          <w:rPr>
-            <w:noProof/>
-          </w:rPr>
-          <w:t>4</w:t>
-        </w:r>
-      </w:fldSimple>
-      <w:bookmarkEnd w:id="4"/>
+      <w:r>
+        <w:fldChar w:fldCharType="begin"/>
+      </w:r>
+      <w:r>
+        <w:instrText xml:space="preserve"> SEQ Figure \* ARABIC </w:instrText>
+      </w:r>
+      <w:r>
+        <w:fldChar w:fldCharType="separate"/>
+      </w:r>
+      <w:r>
+        <w:rPr>
+          <w:noProof/>
+        </w:rPr>
+        <w:t>4</w:t>
+      </w:r>
+      <w:r>
+        <w:rPr>
+          <w:noProof/>
+        </w:rPr>
+        <w:fldChar w:fldCharType="end"/>
+      </w:r>
+      <w:bookmarkEnd w:id="5"/>
       <w:r>
         <w:t>- Applicant Index Page</w:t>
       </w:r>
@@ -1937,24 +1980,37 @@
         <w:pStyle w:val="Caption"/>
         <w:jc w:val="center"/>
       </w:pPr>
-      <w:bookmarkStart w:id="5" w:name="_Ref500084681"/>
-      <w:bookmarkStart w:id="6" w:name="_Ref500084645"/>
+      <w:bookmarkStart w:id="6" w:name="_Ref500084681"/>
+      <w:bookmarkStart w:id="7" w:name="_Ref500084645"/>
       <w:r>
         <w:t xml:space="preserve">Figure </w:t>
       </w:r>
-      <w:fldSimple w:instr=" SEQ Figure \* ARABIC ">
-        <w:r>
-          <w:rPr>
-            <w:noProof/>
-          </w:rPr>
-          <w:t>5</w:t>
-        </w:r>
-      </w:fldSimple>
-      <w:bookmarkEnd w:id="5"/>
+      <w:r>
+        <w:fldChar w:fldCharType="begin"/>
+      </w:r>
+      <w:r>
+        <w:instrText xml:space="preserve"> SEQ Figure \* ARABIC </w:instrText>
+      </w:r>
+      <w:r>
+        <w:fldChar w:fldCharType="separate"/>
+      </w:r>
+      <w:r>
+        <w:rPr>
+          <w:noProof/>
+        </w:rPr>
+        <w:t>5</w:t>
+      </w:r>
+      <w:r>
+        <w:rPr>
+          <w:noProof/>
+        </w:rPr>
+        <w:fldChar w:fldCharType="end"/>
+      </w:r>
+      <w:bookmarkEnd w:id="6"/>
       <w:r>
         <w:t>- Notes popup</w:t>
       </w:r>
-      <w:bookmarkEnd w:id="6"/>
+      <w:bookmarkEnd w:id="7"/>
     </w:p>
     <w:p/>
     <w:p/>
@@ -2128,19 +2184,35 @@
         <w:pStyle w:val="Caption"/>
         <w:jc w:val="center"/>
       </w:pPr>
-      <w:bookmarkStart w:id="7" w:name="_Ref500089501"/>
+      <w:bookmarkStart w:id="8" w:name="_Ref500089501"/>
       <w:r>
         <w:t xml:space="preserve">Figure </w:t>
       </w:r>
-      <w:fldSimple w:instr=" SEQ Figure \* ARABIC ">
-        <w:r>
-          <w:rPr>
-            <w:noProof/>
-          </w:rPr>
-          <w:t>6</w:t>
-        </w:r>
-      </w:fldSimple>
-      <w:bookmarkEnd w:id="7"/>
+      <w:r>
+        <w:fldChar w:fldCharType="begin"/>
+      </w:r>
+      <w:r>
+        <w:instrText xml:space="preserve"> SEQ F</w:instrText>
+      </w:r>
+      <w:r>
+        <w:instrText xml:space="preserve">igure \* ARABIC </w:instrText>
+      </w:r>
+      <w:r>
+        <w:fldChar w:fldCharType="separate"/>
+      </w:r>
+      <w:r>
+        <w:rPr>
+          <w:noProof/>
+        </w:rPr>
+        <w:t>6</w:t>
+      </w:r>
+      <w:r>
+        <w:rPr>
+          <w:noProof/>
+        </w:rPr>
+        <w:fldChar w:fldCharType="end"/>
+      </w:r>
+      <w:bookmarkEnd w:id="8"/>
       <w:r>
         <w:t>- Admin Index Page</w:t>
       </w:r>
@@ -2438,20 +2510,33 @@
                                 <w:noProof/>
                               </w:rPr>
                             </w:pPr>
-                            <w:bookmarkStart w:id="8" w:name="_Ref500084695"/>
-                            <w:bookmarkStart w:id="9" w:name="_Ref500084631"/>
+                            <w:bookmarkStart w:id="9" w:name="_Ref500084695"/>
+                            <w:bookmarkStart w:id="10" w:name="_Ref500084631"/>
                             <w:r>
                               <w:t xml:space="preserve">Figure </w:t>
                             </w:r>
-                            <w:fldSimple w:instr=" SEQ Figure \* ARABIC ">
-                              <w:r>
-                                <w:rPr>
-                                  <w:noProof/>
-                                </w:rPr>
-                                <w:t>8</w:t>
-                              </w:r>
-                            </w:fldSimple>
-                            <w:bookmarkEnd w:id="8"/>
+                            <w:r>
+                              <w:fldChar w:fldCharType="begin"/>
+                            </w:r>
+                            <w:r>
+                              <w:instrText xml:space="preserve"> SEQ Figure \* ARABIC </w:instrText>
+                            </w:r>
+                            <w:r>
+                              <w:fldChar w:fldCharType="separate"/>
+                            </w:r>
+                            <w:r>
+                              <w:rPr>
+                                <w:noProof/>
+                              </w:rPr>
+                              <w:t>8</w:t>
+                            </w:r>
+                            <w:r>
+                              <w:rPr>
+                                <w:noProof/>
+                              </w:rPr>
+                              <w:fldChar w:fldCharType="end"/>
+                            </w:r>
+                            <w:bookmarkEnd w:id="9"/>
                             <w:r>
                               <w:t xml:space="preserve">- </w:t>
                             </w:r>
@@ -2461,7 +2546,7 @@
                             <w:r>
                               <w:t xml:space="preserve"> Application</w:t>
                             </w:r>
-                            <w:bookmarkEnd w:id="9"/>
+                            <w:bookmarkEnd w:id="10"/>
                           </w:p>
                         </w:txbxContent>
                       </wps:txbx>
@@ -2494,20 +2579,33 @@
                           <w:noProof/>
                         </w:rPr>
                       </w:pPr>
-                      <w:bookmarkStart w:id="10" w:name="_Ref500084695"/>
-                      <w:bookmarkStart w:id="11" w:name="_Ref500084631"/>
+                      <w:bookmarkStart w:id="11" w:name="_Ref500084695"/>
+                      <w:bookmarkStart w:id="12" w:name="_Ref500084631"/>
                       <w:r>
                         <w:t xml:space="preserve">Figure </w:t>
                       </w:r>
-                      <w:fldSimple w:instr=" SEQ Figure \* ARABIC ">
-                        <w:r>
-                          <w:rPr>
-                            <w:noProof/>
-                          </w:rPr>
-                          <w:t>8</w:t>
-                        </w:r>
-                      </w:fldSimple>
-                      <w:bookmarkEnd w:id="10"/>
+                      <w:r>
+                        <w:fldChar w:fldCharType="begin"/>
+                      </w:r>
+                      <w:r>
+                        <w:instrText xml:space="preserve"> SEQ Figure \* ARABIC </w:instrText>
+                      </w:r>
+                      <w:r>
+                        <w:fldChar w:fldCharType="separate"/>
+                      </w:r>
+                      <w:r>
+                        <w:rPr>
+                          <w:noProof/>
+                        </w:rPr>
+                        <w:t>8</w:t>
+                      </w:r>
+                      <w:r>
+                        <w:rPr>
+                          <w:noProof/>
+                        </w:rPr>
+                        <w:fldChar w:fldCharType="end"/>
+                      </w:r>
+                      <w:bookmarkEnd w:id="11"/>
                       <w:r>
                         <w:t xml:space="preserve">- </w:t>
                       </w:r>
@@ -2517,7 +2615,7 @@
                       <w:r>
                         <w:t xml:space="preserve"> Application</w:t>
                       </w:r>
-                      <w:bookmarkEnd w:id="11"/>
+                      <w:bookmarkEnd w:id="12"/>
                     </w:p>
                   </w:txbxContent>
                 </v:textbox>
@@ -2831,19 +2929,35 @@
                                 <w:noProof/>
                               </w:rPr>
                             </w:pPr>
-                            <w:bookmarkStart w:id="12" w:name="_Ref500089420"/>
+                            <w:bookmarkStart w:id="13" w:name="_Ref500089420"/>
                             <w:r>
                               <w:t xml:space="preserve">Figure </w:t>
                             </w:r>
-                            <w:fldSimple w:instr=" SEQ Figure \* ARABIC ">
-                              <w:r>
-                                <w:rPr>
-                                  <w:noProof/>
-                                </w:rPr>
-                                <w:t>7</w:t>
-                              </w:r>
-                            </w:fldSimple>
-                            <w:bookmarkEnd w:id="12"/>
+                            <w:r>
+                              <w:fldChar w:fldCharType="begin"/>
+                            </w:r>
+                            <w:r>
+                              <w:instrText xml:space="preserve"> SEQ Figure \* A</w:instrText>
+                            </w:r>
+                            <w:r>
+                              <w:instrText xml:space="preserve">RABIC </w:instrText>
+                            </w:r>
+                            <w:r>
+                              <w:fldChar w:fldCharType="separate"/>
+                            </w:r>
+                            <w:r>
+                              <w:rPr>
+                                <w:noProof/>
+                              </w:rPr>
+                              <w:t>7</w:t>
+                            </w:r>
+                            <w:r>
+                              <w:rPr>
+                                <w:noProof/>
+                              </w:rPr>
+                              <w:fldChar w:fldCharType="end"/>
+                            </w:r>
+                            <w:bookmarkEnd w:id="13"/>
                             <w:r>
                               <w:t xml:space="preserve">- </w:t>
                             </w:r>
@@ -2881,19 +2995,35 @@
                           <w:noProof/>
                         </w:rPr>
                       </w:pPr>
-                      <w:bookmarkStart w:id="13" w:name="_Ref500089420"/>
+                      <w:bookmarkStart w:id="14" w:name="_Ref500089420"/>
                       <w:r>
                         <w:t xml:space="preserve">Figure </w:t>
                       </w:r>
-                      <w:fldSimple w:instr=" SEQ Figure \* ARABIC ">
-                        <w:r>
-                          <w:rPr>
-                            <w:noProof/>
-                          </w:rPr>
-                          <w:t>7</w:t>
-                        </w:r>
-                      </w:fldSimple>
-                      <w:bookmarkEnd w:id="13"/>
+                      <w:r>
+                        <w:fldChar w:fldCharType="begin"/>
+                      </w:r>
+                      <w:r>
+                        <w:instrText xml:space="preserve"> SEQ Figure \* A</w:instrText>
+                      </w:r>
+                      <w:r>
+                        <w:instrText xml:space="preserve">RABIC </w:instrText>
+                      </w:r>
+                      <w:r>
+                        <w:fldChar w:fldCharType="separate"/>
+                      </w:r>
+                      <w:r>
+                        <w:rPr>
+                          <w:noProof/>
+                        </w:rPr>
+                        <w:t>7</w:t>
+                      </w:r>
+                      <w:r>
+                        <w:rPr>
+                          <w:noProof/>
+                        </w:rPr>
+                        <w:fldChar w:fldCharType="end"/>
+                      </w:r>
+                      <w:bookmarkEnd w:id="14"/>
                       <w:r>
                         <w:t xml:space="preserve">- </w:t>
                       </w:r>
@@ -3026,14 +3156,27 @@
                             <w:r>
                               <w:t xml:space="preserve">Figure </w:t>
                             </w:r>
-                            <w:fldSimple w:instr=" SEQ Figure \* ARABIC ">
-                              <w:r>
-                                <w:rPr>
-                                  <w:noProof/>
-                                </w:rPr>
-                                <w:t>9</w:t>
-                              </w:r>
-                            </w:fldSimple>
+                            <w:r>
+                              <w:fldChar w:fldCharType="begin"/>
+                            </w:r>
+                            <w:r>
+                              <w:instrText xml:space="preserve"> SEQ Figure \* ARABIC </w:instrText>
+                            </w:r>
+                            <w:r>
+                              <w:fldChar w:fldCharType="separate"/>
+                            </w:r>
+                            <w:r>
+                              <w:rPr>
+                                <w:noProof/>
+                              </w:rPr>
+                              <w:t>9</w:t>
+                            </w:r>
+                            <w:r>
+                              <w:rPr>
+                                <w:noProof/>
+                              </w:rPr>
+                              <w:fldChar w:fldCharType="end"/>
+                            </w:r>
                             <w:r>
                               <w:t>- Update Applicant</w:t>
                             </w:r>
@@ -3068,14 +3211,27 @@
                       <w:r>
                         <w:t xml:space="preserve">Figure </w:t>
                       </w:r>
-                      <w:fldSimple w:instr=" SEQ Figure \* ARABIC ">
-                        <w:r>
-                          <w:rPr>
-                            <w:noProof/>
-                          </w:rPr>
-                          <w:t>9</w:t>
-                        </w:r>
-                      </w:fldSimple>
+                      <w:r>
+                        <w:fldChar w:fldCharType="begin"/>
+                      </w:r>
+                      <w:r>
+                        <w:instrText xml:space="preserve"> SEQ Figure \* ARABIC </w:instrText>
+                      </w:r>
+                      <w:r>
+                        <w:fldChar w:fldCharType="separate"/>
+                      </w:r>
+                      <w:r>
+                        <w:rPr>
+                          <w:noProof/>
+                        </w:rPr>
+                        <w:t>9</w:t>
+                      </w:r>
+                      <w:r>
+                        <w:rPr>
+                          <w:noProof/>
+                        </w:rPr>
+                        <w:fldChar w:fldCharType="end"/>
+                      </w:r>
                       <w:r>
                         <w:t>- Update Applicant</w:t>
                       </w:r>
@@ -3273,12 +3429,7 @@
         <w:t xml:space="preserve">be </w:t>
       </w:r>
       <w:r>
-        <w:t xml:space="preserve">redirected </w:t>
-      </w:r>
-      <w:bookmarkStart w:id="14" w:name="_GoBack"/>
-      <w:bookmarkEnd w:id="14"/>
-      <w:r>
-        <w:t xml:space="preserve">to the Update Applicant Profile form as shown in below figure.  </w:t>
+        <w:t xml:space="preserve">redirected to the Update Applicant Profile form as shown in below figure.  </w:t>
       </w:r>
     </w:p>
     <w:p>
@@ -3412,14 +3563,30 @@
       <w:r>
         <w:t xml:space="preserve">Figure </w:t>
       </w:r>
-      <w:fldSimple w:instr=" SEQ Figure \* ARABIC ">
-        <w:r>
-          <w:rPr>
-            <w:noProof/>
-          </w:rPr>
-          <w:t>10</w:t>
-        </w:r>
-      </w:fldSimple>
+      <w:r>
+        <w:fldChar w:fldCharType="begin"/>
+      </w:r>
+      <w:r>
+        <w:instrText xml:space="preserve"> SEQ Figure \* AR</w:instrText>
+      </w:r>
+      <w:r>
+        <w:instrText xml:space="preserve">ABIC </w:instrText>
+      </w:r>
+      <w:r>
+        <w:fldChar w:fldCharType="separate"/>
+      </w:r>
+      <w:r>
+        <w:rPr>
+          <w:noProof/>
+        </w:rPr>
+        <w:t>10</w:t>
+      </w:r>
+      <w:r>
+        <w:rPr>
+          <w:noProof/>
+        </w:rPr>
+        <w:fldChar w:fldCharType="end"/>
+      </w:r>
       <w:r>
         <w:t>- Report Page</w:t>
       </w:r>
@@ -3477,14 +3644,27 @@
                             <w:r>
                               <w:t xml:space="preserve">Figure </w:t>
                             </w:r>
-                            <w:fldSimple w:instr=" SEQ Figure \* ARABIC ">
-                              <w:r>
-                                <w:rPr>
-                                  <w:noProof/>
-                                </w:rPr>
-                                <w:t>11</w:t>
-                              </w:r>
-                            </w:fldSimple>
+                            <w:r>
+                              <w:fldChar w:fldCharType="begin"/>
+                            </w:r>
+                            <w:r>
+                              <w:instrText xml:space="preserve"> SEQ Figure \* ARABIC </w:instrText>
+                            </w:r>
+                            <w:r>
+                              <w:fldChar w:fldCharType="separate"/>
+                            </w:r>
+                            <w:r>
+                              <w:rPr>
+                                <w:noProof/>
+                              </w:rPr>
+                              <w:t>11</w:t>
+                            </w:r>
+                            <w:r>
+                              <w:rPr>
+                                <w:noProof/>
+                              </w:rPr>
+                              <w:fldChar w:fldCharType="end"/>
+                            </w:r>
                             <w:r>
                               <w:t>- Report Expandable list</w:t>
                             </w:r>
@@ -3522,14 +3702,27 @@
                       <w:r>
                         <w:t xml:space="preserve">Figure </w:t>
                       </w:r>
-                      <w:fldSimple w:instr=" SEQ Figure \* ARABIC ">
-                        <w:r>
-                          <w:rPr>
-                            <w:noProof/>
-                          </w:rPr>
-                          <w:t>11</w:t>
-                        </w:r>
-                      </w:fldSimple>
+                      <w:r>
+                        <w:fldChar w:fldCharType="begin"/>
+                      </w:r>
+                      <w:r>
+                        <w:instrText xml:space="preserve"> SEQ Figure \* ARABIC </w:instrText>
+                      </w:r>
+                      <w:r>
+                        <w:fldChar w:fldCharType="separate"/>
+                      </w:r>
+                      <w:r>
+                        <w:rPr>
+                          <w:noProof/>
+                        </w:rPr>
+                        <w:t>11</w:t>
+                      </w:r>
+                      <w:r>
+                        <w:rPr>
+                          <w:noProof/>
+                        </w:rPr>
+                        <w:fldChar w:fldCharType="end"/>
+                      </w:r>
                       <w:r>
                         <w:t>- Report Expandable list</w:t>
                       </w:r>
@@ -5431,7 +5624,7 @@
 </file>
 
 <file path=customXml/itemProps1.xml><?xml version="1.0" encoding="utf-8"?>
-<ds:datastoreItem xmlns:ds="http://schemas.openxmlformats.org/officeDocument/2006/customXml" ds:itemID="{249D5798-FC4D-4DB8-9E2D-985B0D5E3C35}">
+<ds:datastoreItem xmlns:ds="http://schemas.openxmlformats.org/officeDocument/2006/customXml" ds:itemID="{9C358760-270B-459E-AAD1-F92788D7BA8D}">
   <ds:schemaRefs>
     <ds:schemaRef ds:uri="http://schemas.openxmlformats.org/officeDocument/2006/bibliography"/>
   </ds:schemaRefs>

</xml_diff>